<commit_message>
Edited High Concept Document
</commit_message>
<xml_diff>
--- a/Documents/High Concept Document.docx
+++ b/Documents/High Concept Document.docx
@@ -1,6 +1,6 @@
 
 <file path=word/document.xml><?xml version="1.0" encoding="utf-8"?>
-<w:document xmlns:wpc="http://schemas.microsoft.com/office/word/2010/wordprocessingCanvas" xmlns:mc="http://schemas.openxmlformats.org/markup-compatibility/2006" xmlns:o="urn:schemas-microsoft-com:office:office" xmlns:r="http://schemas.openxmlformats.org/officeDocument/2006/relationships" xmlns:m="http://schemas.openxmlformats.org/officeDocument/2006/math" xmlns:v="urn:schemas-microsoft-com:vml" xmlns:wp14="http://schemas.microsoft.com/office/word/2010/wordprocessingDrawing" xmlns:wp="http://schemas.openxmlformats.org/drawingml/2006/wordprocessingDrawing" xmlns:w10="urn:schemas-microsoft-com:office:word" xmlns:w="http://schemas.openxmlformats.org/wordprocessingml/2006/main" xmlns:w14="http://schemas.microsoft.com/office/word/2010/wordml" xmlns:wpg="http://schemas.microsoft.com/office/word/2010/wordprocessingGroup" xmlns:wpi="http://schemas.microsoft.com/office/word/2010/wordprocessingInk" xmlns:wne="http://schemas.microsoft.com/office/word/2006/wordml" xmlns:wps="http://schemas.microsoft.com/office/word/2010/wordprocessingShape" mc:Ignorable="w14 wp14">
+<w:document xmlns:wpc="http://schemas.microsoft.com/office/word/2010/wordprocessingCanvas" xmlns:mo="http://schemas.microsoft.com/office/mac/office/2008/main" xmlns:mc="http://schemas.openxmlformats.org/markup-compatibility/2006" xmlns:mv="urn:schemas-microsoft-com:mac:vml" xmlns:o="urn:schemas-microsoft-com:office:office" xmlns:r="http://schemas.openxmlformats.org/officeDocument/2006/relationships" xmlns:m="http://schemas.openxmlformats.org/officeDocument/2006/math" xmlns:v="urn:schemas-microsoft-com:vml" xmlns:wp14="http://schemas.microsoft.com/office/word/2010/wordprocessingDrawing" xmlns:wp="http://schemas.openxmlformats.org/drawingml/2006/wordprocessingDrawing" xmlns:w10="urn:schemas-microsoft-com:office:word" xmlns:w="http://schemas.openxmlformats.org/wordprocessingml/2006/main" xmlns:w14="http://schemas.microsoft.com/office/word/2010/wordml" xmlns:wpg="http://schemas.microsoft.com/office/word/2010/wordprocessingGroup" xmlns:wpi="http://schemas.microsoft.com/office/word/2010/wordprocessingInk" xmlns:wne="http://schemas.microsoft.com/office/word/2006/wordml" xmlns:wps="http://schemas.microsoft.com/office/word/2010/wordprocessingShape" mc:Ignorable="w14 wp14">
   <w:body>
     <w:sdt>
       <w:sdtPr>
@@ -97,13 +97,9 @@
                 </w:rPr>
                 <w:alias w:val="Title"/>
                 <w:id w:val="15524250"/>
-                <w:placeholder>
-                  <w:docPart w:val="384FEEA5DB0D4AE2A89252409205D80E"/>
-                </w:placeholder>
                 <w:dataBinding w:prefixMappings="xmlns:ns0='http://schemas.openxmlformats.org/package/2006/metadata/core-properties' xmlns:ns1='http://purl.org/dc/elements/1.1/'" w:xpath="/ns0:coreProperties[1]/ns1:title[1]" w:storeItemID="{6C3C8BC8-F283-45AE-878A-BAB7291924A1}"/>
                 <w:text/>
               </w:sdtPr>
-              <w:sdtEndPr/>
               <w:sdtContent>
                 <w:tc>
                   <w:tcPr>
@@ -153,7 +149,6 @@
                 <w:dataBinding w:prefixMappings="xmlns:ns0='http://schemas.openxmlformats.org/package/2006/metadata/core-properties' xmlns:ns1='http://purl.org/dc/elements/1.1/'" w:xpath="/ns0:coreProperties[1]/ns1:subject[1]" w:storeItemID="{6C3C8BC8-F283-45AE-878A-BAB7291924A1}"/>
                 <w:text/>
               </w:sdtPr>
-              <w:sdtEndPr/>
               <w:sdtContent>
                 <w:tc>
                   <w:tcPr>
@@ -220,7 +215,6 @@
                 <w:dataBinding w:prefixMappings="xmlns:ns0='http://schemas.openxmlformats.org/package/2006/metadata/core-properties' xmlns:ns1='http://purl.org/dc/elements/1.1/'" w:xpath="/ns0:coreProperties[1]/ns1:creator[1]" w:storeItemID="{6C3C8BC8-F283-45AE-878A-BAB7291924A1}"/>
                 <w:text/>
               </w:sdtPr>
-              <w:sdtEndPr/>
               <w:sdtContent>
                 <w:tc>
                   <w:tcPr>
@@ -236,34 +230,14 @@
                         <w:bCs/>
                       </w:rPr>
                     </w:pPr>
-                    <w:proofErr w:type="spellStart"/>
                     <w:r>
                       <w:rPr>
                         <w:b/>
                         <w:bCs/>
                         <w:lang w:val="en-SG"/>
                       </w:rPr>
-                      <w:t>Rui</w:t>
+                      <w:t>Rui Quan</w:t>
                     </w:r>
-                    <w:proofErr w:type="spellEnd"/>
-                    <w:r>
-                      <w:rPr>
-                        <w:b/>
-                        <w:bCs/>
-                        <w:lang w:val="en-SG"/>
-                      </w:rPr>
-                      <w:t xml:space="preserve"> </w:t>
-                    </w:r>
-                    <w:proofErr w:type="spellStart"/>
-                    <w:r>
-                      <w:rPr>
-                        <w:b/>
-                        <w:bCs/>
-                        <w:lang w:val="en-SG"/>
-                      </w:rPr>
-                      <w:t>Quan</w:t>
-                    </w:r>
-                    <w:proofErr w:type="spellEnd"/>
                   </w:p>
                 </w:tc>
               </w:sdtContent>
@@ -290,7 +264,6 @@
                   <w:calendar w:val="gregorian"/>
                 </w:date>
               </w:sdtPr>
-              <w:sdtEndPr/>
               <w:sdtContent>
                 <w:tc>
                   <w:tcPr>
@@ -345,7 +318,6 @@
                 <w:dataBinding w:prefixMappings="xmlns:ns0='http://schemas.microsoft.com/office/2006/coverPageProps'" w:xpath="/ns0:CoverPageProperties[1]/ns0:Abstract[1]" w:storeItemID="{55AF091B-3C7A-41E3-B477-F2FDAA23CFDA}"/>
                 <w:text/>
               </w:sdtPr>
-              <w:sdtEndPr/>
               <w:sdtContent>
                 <w:tc>
                   <w:tcPr>
@@ -903,7 +875,6 @@
           <w:szCs w:val="24"/>
         </w:rPr>
       </w:pPr>
-      <w:proofErr w:type="spellStart"/>
       <w:r>
         <w:rPr>
           <w:sz w:val="24"/>
@@ -911,7 +882,6 @@
         </w:rPr>
         <w:t>Bukiyo</w:t>
       </w:r>
-      <w:proofErr w:type="spellEnd"/>
       <w:r>
         <w:rPr>
           <w:sz w:val="24"/>
@@ -945,23 +915,21 @@
           <w:sz w:val="24"/>
           <w:szCs w:val="24"/>
         </w:rPr>
-        <w:t xml:space="preserve"> restaurant. On the first day of his job, he came unprepared to serve an endless queue of customers waiting to eat the prestigious food they would expect. Little they know, they are heading into </w:t>
-      </w:r>
-      <w:proofErr w:type="gramStart"/>
-      <w:r>
-        <w:rPr>
-          <w:sz w:val="24"/>
-          <w:szCs w:val="24"/>
-        </w:rPr>
-        <w:t>a genocide</w:t>
-      </w:r>
-      <w:proofErr w:type="gramEnd"/>
-      <w:r>
-        <w:rPr>
-          <w:sz w:val="24"/>
-          <w:szCs w:val="24"/>
-        </w:rPr>
-        <w:t xml:space="preserve">. </w:t>
+        <w:t xml:space="preserve"> restaurant. On the first day of his job, he came unprepared to serve an endless queue of customers waiting to eat the prestigious food they would expect. Little they know,</w:t>
+      </w:r>
+      <w:r>
+        <w:rPr>
+          <w:sz w:val="24"/>
+          <w:szCs w:val="24"/>
+        </w:rPr>
+        <w:t xml:space="preserve"> they were heading into</w:t>
+      </w:r>
+      <w:r>
+        <w:rPr>
+          <w:sz w:val="24"/>
+          <w:szCs w:val="24"/>
+        </w:rPr>
+        <w:t xml:space="preserve"> genocide. </w:t>
       </w:r>
       <w:r>
         <w:rPr>
@@ -1121,33 +1089,288 @@
         </w:rPr>
         <w:t>Physics applications</w:t>
       </w:r>
-    </w:p>
-    <w:p>
-      <w:pPr>
-        <w:rPr>
-          <w:sz w:val="24"/>
-          <w:szCs w:val="24"/>
-        </w:rPr>
-      </w:pPr>
-    </w:p>
-    <w:p>
-      <w:pPr>
-        <w:rPr>
-          <w:rFonts w:asciiTheme="majorHAnsi" w:hAnsiTheme="majorHAnsi"/>
-          <w:b/>
-          <w:sz w:val="28"/>
-          <w:szCs w:val="28"/>
-          <w:u w:val="single"/>
-        </w:rPr>
-      </w:pPr>
-      <w:r>
-        <w:rPr>
-          <w:rFonts w:asciiTheme="majorHAnsi" w:hAnsiTheme="majorHAnsi"/>
-          <w:b/>
-          <w:sz w:val="28"/>
-          <w:szCs w:val="28"/>
-          <w:u w:val="single"/>
-        </w:rPr>
+      <w:r>
+        <w:rPr>
+          <w:sz w:val="24"/>
+          <w:szCs w:val="24"/>
+        </w:rPr>
+        <w:t>(Food)</w:t>
+      </w:r>
+    </w:p>
+    <w:p>
+      <w:pPr>
+        <w:pStyle w:val="ListParagraph"/>
+        <w:numPr>
+          <w:ilvl w:val="0"/>
+          <w:numId w:val="2"/>
+        </w:numPr>
+        <w:rPr>
+          <w:sz w:val="24"/>
+          <w:szCs w:val="24"/>
+        </w:rPr>
+      </w:pPr>
+      <w:r>
+        <w:rPr>
+          <w:sz w:val="24"/>
+          <w:szCs w:val="24"/>
+        </w:rPr>
+        <w:t>Recipe Based System</w:t>
+      </w:r>
+    </w:p>
+    <w:p>
+      <w:pPr>
+        <w:pStyle w:val="ListParagraph"/>
+        <w:rPr>
+          <w:sz w:val="24"/>
+          <w:szCs w:val="24"/>
+        </w:rPr>
+      </w:pPr>
+    </w:p>
+    <w:p>
+      <w:pPr>
+        <w:rPr>
+          <w:rFonts w:asciiTheme="majorHAnsi" w:hAnsiTheme="majorHAnsi"/>
+          <w:b/>
+          <w:sz w:val="28"/>
+          <w:szCs w:val="28"/>
+          <w:u w:val="single"/>
+        </w:rPr>
+      </w:pPr>
+      <w:r>
+        <w:rPr>
+          <w:rFonts w:asciiTheme="majorHAnsi" w:hAnsiTheme="majorHAnsi"/>
+          <w:b/>
+          <w:sz w:val="28"/>
+          <w:szCs w:val="28"/>
+          <w:u w:val="single"/>
+        </w:rPr>
+        <w:t>GAMEPLAY</w:t>
+      </w:r>
+    </w:p>
+    <w:p>
+      <w:pPr>
+        <w:rPr>
+          <w:sz w:val="24"/>
+          <w:szCs w:val="24"/>
+        </w:rPr>
+      </w:pPr>
+      <w:r>
+        <w:rPr>
+          <w:sz w:val="24"/>
+          <w:szCs w:val="24"/>
+        </w:rPr>
+        <w:t>Each game session will be limited</w:t>
+      </w:r>
+      <w:r>
+        <w:rPr>
+          <w:sz w:val="24"/>
+          <w:szCs w:val="24"/>
+        </w:rPr>
+        <w:t xml:space="preserve"> to an estimated 30 seconds to</w:t>
+      </w:r>
+      <w:r>
+        <w:rPr>
+          <w:sz w:val="24"/>
+          <w:szCs w:val="24"/>
+        </w:rPr>
+        <w:t xml:space="preserve"> a minute or so.</w:t>
+      </w:r>
+    </w:p>
+    <w:p>
+      <w:pPr>
+        <w:rPr>
+          <w:sz w:val="24"/>
+          <w:szCs w:val="24"/>
+        </w:rPr>
+      </w:pPr>
+      <w:r>
+        <w:rPr>
+          <w:sz w:val="24"/>
+          <w:szCs w:val="24"/>
+        </w:rPr>
+        <w:t>The goal of the game is to survive and complete as many recipes as possible before the time runs out</w:t>
+      </w:r>
+    </w:p>
+    <w:p>
+      <w:pPr>
+        <w:rPr>
+          <w:sz w:val="24"/>
+          <w:szCs w:val="24"/>
+        </w:rPr>
+      </w:pPr>
+      <w:r>
+        <w:rPr>
+          <w:sz w:val="24"/>
+          <w:szCs w:val="24"/>
+        </w:rPr>
+        <w:t>The Player will be on the left side of the screen with the camera tracking the player and moving around with him. The player will constantly run and slowly increase speed as time goes by</w:t>
+      </w:r>
+      <w:r>
+        <w:rPr>
+          <w:sz w:val="24"/>
+          <w:szCs w:val="24"/>
+        </w:rPr>
+        <w:t>. The game ends if the player fails to jump over to the next platform or when the player fails to jump over the barricades or the time limit expires.</w:t>
+      </w:r>
+      <w:r>
+        <w:rPr>
+          <w:sz w:val="24"/>
+          <w:szCs w:val="24"/>
+        </w:rPr>
+        <w:t xml:space="preserve"> </w:t>
+      </w:r>
+    </w:p>
+    <w:p>
+      <w:pPr>
+        <w:rPr>
+          <w:rFonts w:asciiTheme="majorHAnsi" w:hAnsiTheme="majorHAnsi"/>
+          <w:b/>
+          <w:sz w:val="28"/>
+          <w:szCs w:val="28"/>
+          <w:u w:val="single"/>
+        </w:rPr>
+      </w:pPr>
+      <w:r>
+        <w:rPr>
+          <w:rFonts w:asciiTheme="majorHAnsi" w:hAnsiTheme="majorHAnsi"/>
+          <w:b/>
+          <w:sz w:val="28"/>
+          <w:szCs w:val="28"/>
+          <w:u w:val="single"/>
+        </w:rPr>
+        <w:t>MODES</w:t>
+      </w:r>
+    </w:p>
+    <w:p>
+      <w:pPr>
+        <w:rPr>
+          <w:sz w:val="24"/>
+          <w:szCs w:val="24"/>
+        </w:rPr>
+      </w:pPr>
+      <w:r>
+        <w:rPr>
+          <w:sz w:val="24"/>
+          <w:szCs w:val="24"/>
+        </w:rPr>
+        <w:t>Normal Mode : The game is restricted to timings each session before ending the session</w:t>
+      </w:r>
+    </w:p>
+    <w:p>
+      <w:pPr>
+        <w:rPr>
+          <w:sz w:val="24"/>
+          <w:szCs w:val="24"/>
+        </w:rPr>
+      </w:pPr>
+      <w:r>
+        <w:rPr>
+          <w:sz w:val="24"/>
+          <w:szCs w:val="24"/>
+        </w:rPr>
+        <w:t>Endless Mode : The game is not restricted to any time limit and continues on until the player dies</w:t>
+      </w:r>
+    </w:p>
+    <w:p>
+      <w:pPr>
+        <w:rPr>
+          <w:rFonts w:asciiTheme="majorHAnsi" w:hAnsiTheme="majorHAnsi"/>
+          <w:b/>
+          <w:sz w:val="28"/>
+          <w:szCs w:val="28"/>
+          <w:u w:val="single"/>
+        </w:rPr>
+      </w:pPr>
+      <w:r>
+        <w:rPr>
+          <w:rFonts w:asciiTheme="majorHAnsi" w:hAnsiTheme="majorHAnsi"/>
+          <w:b/>
+          <w:sz w:val="28"/>
+          <w:szCs w:val="28"/>
+          <w:u w:val="single"/>
+        </w:rPr>
+        <w:t>INPUT</w:t>
+      </w:r>
+    </w:p>
+    <w:p>
+      <w:pPr>
+        <w:rPr>
+          <w:sz w:val="24"/>
+          <w:szCs w:val="24"/>
+        </w:rPr>
+      </w:pPr>
+      <w:r>
+        <w:rPr>
+          <w:sz w:val="24"/>
+          <w:szCs w:val="24"/>
+        </w:rPr>
+        <w:t>Touch Screen</w:t>
+      </w:r>
+    </w:p>
+    <w:p>
+      <w:pPr>
+        <w:rPr>
+          <w:sz w:val="24"/>
+          <w:szCs w:val="24"/>
+        </w:rPr>
+      </w:pPr>
+      <w:r>
+        <w:rPr>
+          <w:sz w:val="24"/>
+          <w:szCs w:val="24"/>
+        </w:rPr>
+        <w:t xml:space="preserve">Left half will be used for </w:t>
+      </w:r>
+      <w:r>
+        <w:rPr>
+          <w:sz w:val="24"/>
+          <w:szCs w:val="24"/>
+        </w:rPr>
+        <w:t>jumping</w:t>
+      </w:r>
+    </w:p>
+    <w:p>
+      <w:pPr>
+        <w:rPr>
+          <w:sz w:val="24"/>
+          <w:szCs w:val="24"/>
+        </w:rPr>
+      </w:pPr>
+      <w:r>
+        <w:rPr>
+          <w:sz w:val="24"/>
+          <w:szCs w:val="24"/>
+        </w:rPr>
+        <w:t>Right half will be used for attacking</w:t>
+      </w:r>
+    </w:p>
+    <w:p>
+      <w:pPr>
+        <w:rPr>
+          <w:sz w:val="24"/>
+          <w:szCs w:val="24"/>
+        </w:rPr>
+      </w:pPr>
+    </w:p>
+    <w:p>
+      <w:pPr>
+        <w:rPr>
+          <w:rFonts w:asciiTheme="majorHAnsi" w:hAnsiTheme="majorHAnsi"/>
+          <w:b/>
+          <w:sz w:val="28"/>
+          <w:szCs w:val="28"/>
+          <w:u w:val="single"/>
+        </w:rPr>
+      </w:pPr>
+      <w:r>
+        <w:rPr>
+          <w:rFonts w:asciiTheme="majorHAnsi" w:hAnsiTheme="majorHAnsi"/>
+          <w:b/>
+          <w:sz w:val="28"/>
+          <w:szCs w:val="28"/>
+          <w:u w:val="single"/>
+        </w:rPr>
+        <w:lastRenderedPageBreak/>
         <w:t>PLAYER MOTIVATION</w:t>
       </w:r>
     </w:p>
@@ -1163,16 +1386,46 @@
           <w:sz w:val="24"/>
           <w:szCs w:val="24"/>
         </w:rPr>
-        <w:t xml:space="preserve">Enable Players to enjoy the thrill when they are meeting objectives, avoiding hindrance and at the same time having sarcastic content be included in the gameplay. To enjoy a funny, chaotic yet potentially hard-core gameplay experience. </w:t>
-      </w:r>
-    </w:p>
-    <w:p>
-      <w:pPr>
-        <w:rPr>
-          <w:sz w:val="24"/>
-          <w:szCs w:val="24"/>
-        </w:rPr>
-      </w:pPr>
+        <w:t>Enable Players to enjoy the thrill when they are meeting objectives, avoiding hindrance</w:t>
+      </w:r>
+      <w:r>
+        <w:rPr>
+          <w:sz w:val="24"/>
+          <w:szCs w:val="24"/>
+        </w:rPr>
+        <w:t>s</w:t>
+      </w:r>
+      <w:r>
+        <w:rPr>
+          <w:sz w:val="24"/>
+          <w:szCs w:val="24"/>
+        </w:rPr>
+        <w:t xml:space="preserve"> and </w:t>
+      </w:r>
+      <w:r>
+        <w:rPr>
+          <w:sz w:val="24"/>
+          <w:szCs w:val="24"/>
+        </w:rPr>
+        <w:t xml:space="preserve">all </w:t>
+      </w:r>
+      <w:r>
+        <w:rPr>
+          <w:sz w:val="24"/>
+          <w:szCs w:val="24"/>
+        </w:rPr>
+        <w:t xml:space="preserve">at the same time having sarcastic content be included in the gameplay. To enjoy a funny, chaotic yet potentially hard-core gameplay experience. </w:t>
+      </w:r>
+    </w:p>
+    <w:p>
+      <w:pPr>
+        <w:rPr>
+          <w:sz w:val="24"/>
+          <w:szCs w:val="24"/>
+        </w:rPr>
+      </w:pPr>
+      <w:bookmarkStart w:id="0" w:name="_GoBack"/>
+      <w:bookmarkEnd w:id="0"/>
     </w:p>
     <w:p>
       <w:pPr>
@@ -1214,6 +1467,13 @@
           <w:sz w:val="24"/>
           <w:szCs w:val="24"/>
         </w:rPr>
+        <w:t xml:space="preserve"> platformer</w:t>
+      </w:r>
+      <w:r>
+        <w:rPr>
+          <w:sz w:val="24"/>
+          <w:szCs w:val="24"/>
+        </w:rPr>
         <w:t>, hack and slash</w:t>
       </w:r>
       <w:r>
@@ -1350,52 +1610,32 @@
     <w:p>
       <w:pPr>
         <w:rPr>
-          <w:sz w:val="24"/>
-          <w:szCs w:val="24"/>
-        </w:rPr>
-      </w:pPr>
-    </w:p>
-    <w:p>
-      <w:pPr>
-        <w:rPr>
-          <w:rFonts w:asciiTheme="majorHAnsi" w:hAnsiTheme="majorHAnsi"/>
-          <w:b/>
-          <w:sz w:val="28"/>
-          <w:szCs w:val="28"/>
-          <w:u w:val="single"/>
-        </w:rPr>
-      </w:pPr>
-    </w:p>
-    <w:p>
-      <w:pPr>
-        <w:rPr>
-          <w:rFonts w:asciiTheme="majorHAnsi" w:hAnsiTheme="majorHAnsi"/>
-          <w:b/>
-          <w:sz w:val="28"/>
-          <w:szCs w:val="28"/>
-          <w:u w:val="single"/>
-        </w:rPr>
-      </w:pPr>
-    </w:p>
-    <w:p>
-      <w:pPr>
-        <w:rPr>
-          <w:rFonts w:asciiTheme="majorHAnsi" w:hAnsiTheme="majorHAnsi"/>
-          <w:b/>
-          <w:sz w:val="28"/>
-          <w:szCs w:val="28"/>
-          <w:u w:val="single"/>
-        </w:rPr>
-      </w:pPr>
-      <w:r>
-        <w:rPr>
-          <w:rFonts w:asciiTheme="majorHAnsi" w:hAnsiTheme="majorHAnsi"/>
-          <w:b/>
-          <w:sz w:val="28"/>
-          <w:szCs w:val="28"/>
-          <w:u w:val="single"/>
-        </w:rPr>
-        <w:lastRenderedPageBreak/>
+          <w:rFonts w:asciiTheme="majorHAnsi" w:hAnsiTheme="majorHAnsi"/>
+          <w:b/>
+          <w:sz w:val="28"/>
+          <w:szCs w:val="28"/>
+          <w:u w:val="single"/>
+        </w:rPr>
+      </w:pPr>
+    </w:p>
+    <w:p>
+      <w:pPr>
+        <w:rPr>
+          <w:rFonts w:asciiTheme="majorHAnsi" w:hAnsiTheme="majorHAnsi"/>
+          <w:b/>
+          <w:sz w:val="28"/>
+          <w:szCs w:val="28"/>
+          <w:u w:val="single"/>
+        </w:rPr>
+      </w:pPr>
+      <w:r>
+        <w:rPr>
+          <w:rFonts w:asciiTheme="majorHAnsi" w:hAnsiTheme="majorHAnsi"/>
+          <w:b/>
+          <w:sz w:val="28"/>
+          <w:szCs w:val="28"/>
+          <w:u w:val="single"/>
+        </w:rPr>
         <w:t>UNIQUE SELLING POINTS</w:t>
       </w:r>
     </w:p>
@@ -1416,12 +1656,32 @@
           <w:sz w:val="24"/>
           <w:szCs w:val="24"/>
         </w:rPr>
-        <w:t>For this part I have never seen it yet. But maybe the mixture of cartoon and violence in mobile games is the USP? I don’t really know how to explain it in specific terms. Maybe the c</w:t>
+        <w:t>Recipe based game</w:t>
       </w:r>
     </w:p>
     <w:p>
       <w:pPr>
         <w:pStyle w:val="ListParagraph"/>
+        <w:numPr>
+          <w:ilvl w:val="0"/>
+          <w:numId w:val="3"/>
+        </w:numPr>
+        <w:rPr>
+          <w:sz w:val="24"/>
+          <w:szCs w:val="24"/>
+        </w:rPr>
+      </w:pPr>
+      <w:r>
+        <w:rPr>
+          <w:sz w:val="24"/>
+          <w:szCs w:val="24"/>
+        </w:rPr>
+        <w:t>Discover new recipes and fulfil them</w:t>
+      </w:r>
+    </w:p>
+    <w:p>
+      <w:pPr>
+        <w:ind w:left="360"/>
         <w:rPr>
           <w:sz w:val="24"/>
           <w:szCs w:val="24"/>
@@ -1469,14 +1729,14 @@
           <w:sz w:val="24"/>
           <w:szCs w:val="24"/>
         </w:rPr>
-        <w:t xml:space="preserve">PC, </w:t>
-      </w:r>
-      <w:r>
-        <w:rPr>
-          <w:sz w:val="24"/>
-          <w:szCs w:val="24"/>
-        </w:rPr>
-        <w:t>Mobile (Android devices)</w:t>
+        <w:t>Android devices,</w:t>
+      </w:r>
+      <w:r>
+        <w:rPr>
+          <w:sz w:val="24"/>
+          <w:szCs w:val="24"/>
+        </w:rPr>
+        <w:t xml:space="preserve"> possibly iOS devices</w:t>
       </w:r>
     </w:p>
     <w:p>
@@ -1555,23 +1815,21 @@
           <w:sz w:val="24"/>
           <w:szCs w:val="24"/>
         </w:rPr>
-        <w:t xml:space="preserve">e where player play as </w:t>
-      </w:r>
-      <w:proofErr w:type="spellStart"/>
-      <w:r>
-        <w:rPr>
-          <w:sz w:val="24"/>
-          <w:szCs w:val="24"/>
-        </w:rPr>
-        <w:t>Bukiyo</w:t>
-      </w:r>
-      <w:proofErr w:type="spellEnd"/>
-      <w:r>
-        <w:rPr>
-          <w:sz w:val="24"/>
-          <w:szCs w:val="24"/>
-        </w:rPr>
-        <w:t xml:space="preserve"> to run and slash ingredients through the kitchen. </w:t>
+        <w:t>e where player play as Bukiyo to run a</w:t>
+      </w:r>
+      <w:r>
+        <w:rPr>
+          <w:sz w:val="24"/>
+          <w:szCs w:val="24"/>
+        </w:rPr>
+        <w:t>nd slash ingredients through the world</w:t>
+      </w:r>
+      <w:r>
+        <w:rPr>
+          <w:sz w:val="24"/>
+          <w:szCs w:val="24"/>
+        </w:rPr>
+        <w:t xml:space="preserve"> </w:t>
       </w:r>
     </w:p>
     <w:p>
@@ -1612,7 +1870,14 @@
           <w:sz w:val="24"/>
           <w:szCs w:val="24"/>
         </w:rPr>
-        <w:t xml:space="preserve">  Slash out all the ingredients in the endless kitchen to run the restaurant business.</w:t>
+        <w:t xml:space="preserve">  Slash </w:t>
+      </w:r>
+      <w:r>
+        <w:rPr>
+          <w:sz w:val="24"/>
+          <w:szCs w:val="24"/>
+        </w:rPr>
+        <w:t>ingredients and discover recipes to feed your hungry customers and obtain highscores</w:t>
       </w:r>
     </w:p>
     <w:p>
@@ -1625,37 +1890,30 @@
         <w:rPr>
           <w:rFonts w:asciiTheme="majorHAnsi" w:hAnsiTheme="majorHAnsi"/>
           <w:b/>
-          <w:sz w:val="32"/>
-          <w:szCs w:val="28"/>
-          <w:u w:val="single"/>
-        </w:rPr>
-      </w:pPr>
-      <w:r>
-        <w:rPr>
-          <w:sz w:val="24"/>
+          <w:sz w:val="28"/>
+          <w:szCs w:val="28"/>
+          <w:u w:val="single"/>
+        </w:rPr>
+      </w:pPr>
+      <w:r>
+        <w:rPr>
+          <w:rFonts w:asciiTheme="majorHAnsi" w:hAnsiTheme="majorHAnsi"/>
+          <w:b/>
+          <w:sz w:val="28"/>
+          <w:szCs w:val="24"/>
+        </w:rPr>
+        <w:t>Funny:</w:t>
+      </w:r>
+      <w:r>
+        <w:rPr>
+          <w:b/>
+          <w:sz w:val="28"/>
           <w:szCs w:val="24"/>
         </w:rPr>
         <w:t xml:space="preserve"> </w:t>
       </w:r>
       <w:r>
         <w:rPr>
-          <w:rFonts w:asciiTheme="majorHAnsi" w:hAnsiTheme="majorHAnsi"/>
-          <w:b/>
-          <w:sz w:val="28"/>
-          <w:szCs w:val="24"/>
-        </w:rPr>
-        <w:t>Funny:</w:t>
-      </w:r>
-      <w:r>
-        <w:rPr>
-          <w:b/>
-          <w:sz w:val="28"/>
-          <w:szCs w:val="24"/>
-        </w:rPr>
-        <w:t xml:space="preserve"> </w:t>
-      </w:r>
-      <w:r>
-        <w:rPr>
           <w:sz w:val="28"/>
           <w:szCs w:val="24"/>
         </w:rPr>
@@ -1666,39 +1924,35 @@
           <w:sz w:val="24"/>
           <w:szCs w:val="24"/>
         </w:rPr>
-        <w:t xml:space="preserve">You may get your employees killed if you slash the wrong “ingredients” in the kitchen. Cops will pursue you in the kitchen if you make a mess. </w:t>
-      </w:r>
-    </w:p>
-    <w:p>
-      <w:pPr>
-        <w:pStyle w:val="ListParagraph"/>
-        <w:rPr>
-          <w:rFonts w:asciiTheme="majorHAnsi" w:hAnsiTheme="majorHAnsi"/>
-          <w:b/>
-          <w:sz w:val="28"/>
-          <w:szCs w:val="28"/>
-          <w:u w:val="single"/>
-        </w:rPr>
-      </w:pPr>
-    </w:p>
-    <w:p>
-      <w:pPr>
-        <w:rPr>
-          <w:rFonts w:asciiTheme="majorHAnsi" w:hAnsiTheme="majorHAnsi"/>
-          <w:b/>
-          <w:sz w:val="28"/>
-          <w:szCs w:val="28"/>
-          <w:u w:val="single"/>
-        </w:rPr>
-      </w:pPr>
-      <w:r>
-        <w:rPr>
-          <w:rFonts w:asciiTheme="majorHAnsi" w:hAnsiTheme="majorHAnsi"/>
-          <w:b/>
-          <w:sz w:val="28"/>
-          <w:szCs w:val="28"/>
-          <w:u w:val="single"/>
-        </w:rPr>
+        <w:t xml:space="preserve">You may get your employees killed if you slash the wrong “ingredients” in the kitchen. Cops will pursue you </w:t>
+      </w:r>
+      <w:r>
+        <w:rPr>
+          <w:sz w:val="24"/>
+          <w:szCs w:val="24"/>
+        </w:rPr>
+        <w:t>in the kitchen if you cut the chefs</w:t>
+      </w:r>
+    </w:p>
+    <w:p>
+      <w:pPr>
+        <w:rPr>
+          <w:rFonts w:asciiTheme="majorHAnsi" w:hAnsiTheme="majorHAnsi"/>
+          <w:b/>
+          <w:sz w:val="28"/>
+          <w:szCs w:val="28"/>
+          <w:u w:val="single"/>
+        </w:rPr>
+      </w:pPr>
+      <w:r>
+        <w:rPr>
+          <w:rFonts w:asciiTheme="majorHAnsi" w:hAnsiTheme="majorHAnsi"/>
+          <w:b/>
+          <w:sz w:val="28"/>
+          <w:szCs w:val="28"/>
+          <w:u w:val="single"/>
+        </w:rPr>
+        <w:lastRenderedPageBreak/>
         <w:t>CHARACTERS</w:t>
       </w:r>
     </w:p>
@@ -1729,23 +1983,7 @@
           <w:sz w:val="24"/>
           <w:szCs w:val="24"/>
         </w:rPr>
-        <w:t xml:space="preserve">, who cooks fervently despite the dangers of the chopping blade </w:t>
-      </w:r>
-      <w:proofErr w:type="spellStart"/>
-      <w:r>
-        <w:rPr>
-          <w:sz w:val="24"/>
-          <w:szCs w:val="24"/>
-        </w:rPr>
-        <w:t>Bukiyo</w:t>
-      </w:r>
-      <w:proofErr w:type="spellEnd"/>
-      <w:r>
-        <w:rPr>
-          <w:sz w:val="24"/>
-          <w:szCs w:val="24"/>
-        </w:rPr>
-        <w:t xml:space="preserve"> holds.  </w:t>
+        <w:t xml:space="preserve">, who cooks fervently despite the dangers of the chopping blade Bukiyo holds.  </w:t>
       </w:r>
     </w:p>
     <w:p>
@@ -1768,23 +2006,7 @@
           <w:sz w:val="24"/>
           <w:szCs w:val="24"/>
         </w:rPr>
-        <w:t>Cops, people who wears a dark blue uniform chasing after you (</w:t>
-      </w:r>
-      <w:proofErr w:type="spellStart"/>
-      <w:r>
-        <w:rPr>
-          <w:sz w:val="24"/>
-          <w:szCs w:val="24"/>
-        </w:rPr>
-        <w:t>Bukiyo</w:t>
-      </w:r>
-      <w:proofErr w:type="spellEnd"/>
-      <w:r>
-        <w:rPr>
-          <w:sz w:val="24"/>
-          <w:szCs w:val="24"/>
-        </w:rPr>
-        <w:t>) if you kill off too many of your Chef.</w:t>
+        <w:t>Cops, people who wears a dark blue uniform chasing after you (Bukiyo) if you kill off too many of your Chef.</w:t>
       </w:r>
     </w:p>
     <w:p>
@@ -1843,9 +2065,8 @@
           <w:noProof/>
           <w:lang w:val="en-US"/>
         </w:rPr>
-        <w:lastRenderedPageBreak/>
         <w:drawing>
-          <wp:inline distT="0" distB="0" distL="0" distR="0">
+          <wp:inline distT="0" distB="0" distL="0" distR="0" wp14:anchorId="629B9B2F" wp14:editId="069D478C">
             <wp:extent cx="5241925" cy="3928110"/>
             <wp:effectExtent l="0" t="0" r="0" b="0"/>
             <wp:docPr id="1" name="Picture 1" descr="http://www.applegazette.com/wp-content/uploads/jetpackjoyride1-550x412.jpg"/>
@@ -1904,27 +2125,15 @@
           <w:u w:val="single"/>
         </w:rPr>
       </w:pPr>
-      <w:proofErr w:type="spellStart"/>
-      <w:r>
-        <w:rPr>
-          <w:rFonts w:asciiTheme="majorHAnsi" w:hAnsiTheme="majorHAnsi"/>
-          <w:b/>
-          <w:sz w:val="28"/>
-          <w:szCs w:val="28"/>
-          <w:u w:val="single"/>
-        </w:rPr>
-        <w:t>Artstyle</w:t>
-      </w:r>
-      <w:proofErr w:type="spellEnd"/>
-      <w:r>
-        <w:rPr>
-          <w:rFonts w:asciiTheme="majorHAnsi" w:hAnsiTheme="majorHAnsi"/>
-          <w:b/>
-          <w:sz w:val="28"/>
-          <w:szCs w:val="28"/>
-          <w:u w:val="single"/>
-        </w:rPr>
-        <w:t>:</w:t>
+      <w:r>
+        <w:rPr>
+          <w:rFonts w:asciiTheme="majorHAnsi" w:hAnsiTheme="majorHAnsi"/>
+          <w:b/>
+          <w:sz w:val="28"/>
+          <w:szCs w:val="28"/>
+          <w:u w:val="single"/>
+        </w:rPr>
+        <w:t>Artstyle:</w:t>
       </w:r>
     </w:p>
     <w:p>
@@ -1960,36 +2169,6 @@
         </w:rPr>
         <w:t xml:space="preserve">I am proposing 2D because within 2 months it will be a good time to produce many art content using pixel/cartoon art. </w:t>
       </w:r>
-    </w:p>
-    <w:p>
-      <w:pPr>
-        <w:rPr>
-          <w:rFonts w:asciiTheme="majorHAnsi" w:hAnsiTheme="majorHAnsi"/>
-          <w:sz w:val="28"/>
-          <w:szCs w:val="28"/>
-        </w:rPr>
-      </w:pPr>
-      <w:r>
-        <w:rPr>
-          <w:rFonts w:asciiTheme="majorHAnsi" w:hAnsiTheme="majorHAnsi"/>
-          <w:sz w:val="28"/>
-          <w:szCs w:val="28"/>
-        </w:rPr>
-        <w:t xml:space="preserve">I got no time to make what I envision it, but will try to let u guys see it tomorrow. </w:t>
-      </w:r>
-      <w:bookmarkStart w:id="0" w:name="_GoBack"/>
-      <w:bookmarkEnd w:id="0"/>
-    </w:p>
-    <w:p>
-      <w:pPr>
-        <w:rPr>
-          <w:rFonts w:asciiTheme="majorHAnsi" w:hAnsiTheme="majorHAnsi"/>
-          <w:b/>
-          <w:sz w:val="28"/>
-          <w:szCs w:val="28"/>
-          <w:u w:val="single"/>
-        </w:rPr>
-      </w:pPr>
     </w:p>
     <w:p/>
     <w:sectPr>
@@ -2005,7 +2184,7 @@
 </file>
 
 <file path=word/endnotes.xml><?xml version="1.0" encoding="utf-8"?>
-<w:endnotes xmlns:wpc="http://schemas.microsoft.com/office/word/2010/wordprocessingCanvas" xmlns:mc="http://schemas.openxmlformats.org/markup-compatibility/2006" xmlns:o="urn:schemas-microsoft-com:office:office" xmlns:r="http://schemas.openxmlformats.org/officeDocument/2006/relationships" xmlns:m="http://schemas.openxmlformats.org/officeDocument/2006/math" xmlns:v="urn:schemas-microsoft-com:vml" xmlns:wp14="http://schemas.microsoft.com/office/word/2010/wordprocessingDrawing" xmlns:wp="http://schemas.openxmlformats.org/drawingml/2006/wordprocessingDrawing" xmlns:w10="urn:schemas-microsoft-com:office:word" xmlns:w="http://schemas.openxmlformats.org/wordprocessingml/2006/main" xmlns:w14="http://schemas.microsoft.com/office/word/2010/wordml" xmlns:wpg="http://schemas.microsoft.com/office/word/2010/wordprocessingGroup" xmlns:wpi="http://schemas.microsoft.com/office/word/2010/wordprocessingInk" xmlns:wne="http://schemas.microsoft.com/office/word/2006/wordml" xmlns:wps="http://schemas.microsoft.com/office/word/2010/wordprocessingShape" mc:Ignorable="w14 wp14">
+<w:endnotes xmlns:wpc="http://schemas.microsoft.com/office/word/2010/wordprocessingCanvas" xmlns:mo="http://schemas.microsoft.com/office/mac/office/2008/main" xmlns:mc="http://schemas.openxmlformats.org/markup-compatibility/2006" xmlns:mv="urn:schemas-microsoft-com:mac:vml" xmlns:o="urn:schemas-microsoft-com:office:office" xmlns:r="http://schemas.openxmlformats.org/officeDocument/2006/relationships" xmlns:m="http://schemas.openxmlformats.org/officeDocument/2006/math" xmlns:v="urn:schemas-microsoft-com:vml" xmlns:wp14="http://schemas.microsoft.com/office/word/2010/wordprocessingDrawing" xmlns:wp="http://schemas.openxmlformats.org/drawingml/2006/wordprocessingDrawing" xmlns:w10="urn:schemas-microsoft-com:office:word" xmlns:w="http://schemas.openxmlformats.org/wordprocessingml/2006/main" xmlns:w14="http://schemas.microsoft.com/office/word/2010/wordml" xmlns:wpg="http://schemas.microsoft.com/office/word/2010/wordprocessingGroup" xmlns:wpi="http://schemas.microsoft.com/office/word/2010/wordprocessingInk" xmlns:wne="http://schemas.microsoft.com/office/word/2006/wordml" xmlns:wps="http://schemas.microsoft.com/office/word/2010/wordprocessingShape" mc:Ignorable="w14 wp14">
   <w:endnote w:type="separator" w:id="-1">
     <w:p>
       <w:pPr>
@@ -2030,7 +2209,7 @@
 </file>
 
 <file path=word/footnotes.xml><?xml version="1.0" encoding="utf-8"?>
-<w:footnotes xmlns:wpc="http://schemas.microsoft.com/office/word/2010/wordprocessingCanvas" xmlns:mc="http://schemas.openxmlformats.org/markup-compatibility/2006" xmlns:o="urn:schemas-microsoft-com:office:office" xmlns:r="http://schemas.openxmlformats.org/officeDocument/2006/relationships" xmlns:m="http://schemas.openxmlformats.org/officeDocument/2006/math" xmlns:v="urn:schemas-microsoft-com:vml" xmlns:wp14="http://schemas.microsoft.com/office/word/2010/wordprocessingDrawing" xmlns:wp="http://schemas.openxmlformats.org/drawingml/2006/wordprocessingDrawing" xmlns:w10="urn:schemas-microsoft-com:office:word" xmlns:w="http://schemas.openxmlformats.org/wordprocessingml/2006/main" xmlns:w14="http://schemas.microsoft.com/office/word/2010/wordml" xmlns:wpg="http://schemas.microsoft.com/office/word/2010/wordprocessingGroup" xmlns:wpi="http://schemas.microsoft.com/office/word/2010/wordprocessingInk" xmlns:wne="http://schemas.microsoft.com/office/word/2006/wordml" xmlns:wps="http://schemas.microsoft.com/office/word/2010/wordprocessingShape" mc:Ignorable="w14 wp14">
+<w:footnotes xmlns:wpc="http://schemas.microsoft.com/office/word/2010/wordprocessingCanvas" xmlns:mo="http://schemas.microsoft.com/office/mac/office/2008/main" xmlns:mc="http://schemas.openxmlformats.org/markup-compatibility/2006" xmlns:mv="urn:schemas-microsoft-com:mac:vml" xmlns:o="urn:schemas-microsoft-com:office:office" xmlns:r="http://schemas.openxmlformats.org/officeDocument/2006/relationships" xmlns:m="http://schemas.openxmlformats.org/officeDocument/2006/math" xmlns:v="urn:schemas-microsoft-com:vml" xmlns:wp14="http://schemas.microsoft.com/office/word/2010/wordprocessingDrawing" xmlns:wp="http://schemas.openxmlformats.org/drawingml/2006/wordprocessingDrawing" xmlns:w10="urn:schemas-microsoft-com:office:word" xmlns:w="http://schemas.openxmlformats.org/wordprocessingml/2006/main" xmlns:w14="http://schemas.microsoft.com/office/word/2010/wordml" xmlns:wpg="http://schemas.microsoft.com/office/word/2010/wordprocessingGroup" xmlns:wpi="http://schemas.microsoft.com/office/word/2010/wordprocessingInk" xmlns:wne="http://schemas.microsoft.com/office/word/2006/wordml" xmlns:wps="http://schemas.microsoft.com/office/word/2010/wordprocessingShape" mc:Ignorable="w14 wp14">
   <w:footnote w:type="separator" w:id="-1">
     <w:p>
       <w:pPr>
@@ -2055,7 +2234,7 @@
 </file>
 
 <file path=word/numbering.xml><?xml version="1.0" encoding="utf-8"?>
-<w:numbering xmlns:wpc="http://schemas.microsoft.com/office/word/2010/wordprocessingCanvas" xmlns:mc="http://schemas.openxmlformats.org/markup-compatibility/2006" xmlns:o="urn:schemas-microsoft-com:office:office" xmlns:r="http://schemas.openxmlformats.org/officeDocument/2006/relationships" xmlns:m="http://schemas.openxmlformats.org/officeDocument/2006/math" xmlns:v="urn:schemas-microsoft-com:vml" xmlns:wp14="http://schemas.microsoft.com/office/word/2010/wordprocessingDrawing" xmlns:wp="http://schemas.openxmlformats.org/drawingml/2006/wordprocessingDrawing" xmlns:w10="urn:schemas-microsoft-com:office:word" xmlns:w="http://schemas.openxmlformats.org/wordprocessingml/2006/main" xmlns:w14="http://schemas.microsoft.com/office/word/2010/wordml" xmlns:wpg="http://schemas.microsoft.com/office/word/2010/wordprocessingGroup" xmlns:wpi="http://schemas.microsoft.com/office/word/2010/wordprocessingInk" xmlns:wne="http://schemas.microsoft.com/office/word/2006/wordml" xmlns:wps="http://schemas.microsoft.com/office/word/2010/wordprocessingShape" mc:Ignorable="w14 wp14">
+<w:numbering xmlns:wpc="http://schemas.microsoft.com/office/word/2010/wordprocessingCanvas" xmlns:mo="http://schemas.microsoft.com/office/mac/office/2008/main" xmlns:mc="http://schemas.openxmlformats.org/markup-compatibility/2006" xmlns:mv="urn:schemas-microsoft-com:mac:vml" xmlns:o="urn:schemas-microsoft-com:office:office" xmlns:r="http://schemas.openxmlformats.org/officeDocument/2006/relationships" xmlns:m="http://schemas.openxmlformats.org/officeDocument/2006/math" xmlns:v="urn:schemas-microsoft-com:vml" xmlns:wp14="http://schemas.microsoft.com/office/word/2010/wordprocessingDrawing" xmlns:wp="http://schemas.openxmlformats.org/drawingml/2006/wordprocessingDrawing" xmlns:w10="urn:schemas-microsoft-com:office:word" xmlns:w="http://schemas.openxmlformats.org/wordprocessingml/2006/main" xmlns:w14="http://schemas.microsoft.com/office/word/2010/wordml" xmlns:wpg="http://schemas.microsoft.com/office/word/2010/wordprocessingGroup" xmlns:wpi="http://schemas.microsoft.com/office/word/2010/wordprocessingInk" xmlns:wne="http://schemas.microsoft.com/office/word/2006/wordml" xmlns:wps="http://schemas.microsoft.com/office/word/2010/wordprocessingShape" mc:Ignorable="w14 wp14">
   <w:abstractNum w:abstractNumId="0">
     <w:nsid w:val="0FC81707"/>
     <w:multiLevelType w:val="hybridMultilevel"/>
@@ -2629,7 +2808,7 @@
       </w:pPr>
     </w:pPrDefault>
   </w:docDefaults>
-  <w:latentStyles w:defLockedState="0" w:defUIPriority="99" w:defSemiHidden="1" w:defUnhideWhenUsed="1" w:defQFormat="0" w:count="267">
+  <w:latentStyles w:defLockedState="0" w:defUIPriority="99" w:defSemiHidden="1" w:defUnhideWhenUsed="1" w:defQFormat="0" w:count="276">
     <w:lsdException w:name="Normal" w:semiHidden="0" w:uiPriority="0" w:unhideWhenUsed="0" w:qFormat="1"/>
     <w:lsdException w:name="heading 1" w:semiHidden="0" w:uiPriority="9" w:unhideWhenUsed="0" w:qFormat="1"/>
     <w:lsdException w:name="heading 2" w:uiPriority="9" w:qFormat="1"/>
@@ -2914,7 +3093,7 @@
 </file>
 
 <file path=word/stylesWithEffects.xml><?xml version="1.0" encoding="utf-8"?>
-<w:styles xmlns:wpc="http://schemas.microsoft.com/office/word/2010/wordprocessingCanvas" xmlns:mc="http://schemas.openxmlformats.org/markup-compatibility/2006" xmlns:o="urn:schemas-microsoft-com:office:office" xmlns:r="http://schemas.openxmlformats.org/officeDocument/2006/relationships" xmlns:m="http://schemas.openxmlformats.org/officeDocument/2006/math" xmlns:v="urn:schemas-microsoft-com:vml" xmlns:wp14="http://schemas.microsoft.com/office/word/2010/wordprocessingDrawing" xmlns:wp="http://schemas.openxmlformats.org/drawingml/2006/wordprocessingDrawing" xmlns:w10="urn:schemas-microsoft-com:office:word" xmlns:w="http://schemas.openxmlformats.org/wordprocessingml/2006/main" xmlns:w14="http://schemas.microsoft.com/office/word/2010/wordml" xmlns:wpg="http://schemas.microsoft.com/office/word/2010/wordprocessingGroup" xmlns:wpi="http://schemas.microsoft.com/office/word/2010/wordprocessingInk" xmlns:wne="http://schemas.microsoft.com/office/word/2006/wordml" xmlns:wps="http://schemas.microsoft.com/office/word/2010/wordprocessingShape" mc:Ignorable="w14 wp14">
+<w:styles xmlns:wpc="http://schemas.microsoft.com/office/word/2010/wordprocessingCanvas" xmlns:mo="http://schemas.microsoft.com/office/mac/office/2008/main" xmlns:mc="http://schemas.openxmlformats.org/markup-compatibility/2006" xmlns:mv="urn:schemas-microsoft-com:mac:vml" xmlns:o="urn:schemas-microsoft-com:office:office" xmlns:r="http://schemas.openxmlformats.org/officeDocument/2006/relationships" xmlns:m="http://schemas.openxmlformats.org/officeDocument/2006/math" xmlns:v="urn:schemas-microsoft-com:vml" xmlns:wp14="http://schemas.microsoft.com/office/word/2010/wordprocessingDrawing" xmlns:wp="http://schemas.openxmlformats.org/drawingml/2006/wordprocessingDrawing" xmlns:w10="urn:schemas-microsoft-com:office:word" xmlns:w="http://schemas.openxmlformats.org/wordprocessingml/2006/main" xmlns:w14="http://schemas.microsoft.com/office/word/2010/wordml" xmlns:wpg="http://schemas.microsoft.com/office/word/2010/wordprocessingGroup" xmlns:wpi="http://schemas.microsoft.com/office/word/2010/wordprocessingInk" xmlns:wne="http://schemas.microsoft.com/office/word/2006/wordml" xmlns:wps="http://schemas.microsoft.com/office/word/2010/wordprocessingShape" mc:Ignorable="w14 wp14">
   <w:docDefaults>
     <w:rPrDefault>
       <w:rPr>
@@ -2930,7 +3109,7 @@
       </w:pPr>
     </w:pPrDefault>
   </w:docDefaults>
-  <w:latentStyles w:defLockedState="0" w:defUIPriority="99" w:defSemiHidden="1" w:defUnhideWhenUsed="1" w:defQFormat="0" w:count="267">
+  <w:latentStyles w:defLockedState="0" w:defUIPriority="99" w:defSemiHidden="1" w:defUnhideWhenUsed="1" w:defQFormat="0" w:count="276">
     <w:lsdException w:name="Normal" w:semiHidden="0" w:uiPriority="0" w:unhideWhenUsed="0" w:qFormat="1"/>
     <w:lsdException w:name="heading 1" w:semiHidden="0" w:uiPriority="9" w:unhideWhenUsed="0" w:qFormat="1"/>
     <w:lsdException w:name="heading 2" w:uiPriority="9" w:qFormat="1"/>
@@ -3215,64 +3394,31 @@
 </file>
 
 <file path=word/glossary/document.xml><?xml version="1.0" encoding="utf-8"?>
-<w:glossaryDocument xmlns:wpc="http://schemas.microsoft.com/office/word/2010/wordprocessingCanvas" xmlns:mc="http://schemas.openxmlformats.org/markup-compatibility/2006" xmlns:o="urn:schemas-microsoft-com:office:office" xmlns:r="http://schemas.openxmlformats.org/officeDocument/2006/relationships" xmlns:m="http://schemas.openxmlformats.org/officeDocument/2006/math" xmlns:v="urn:schemas-microsoft-com:vml" xmlns:wp14="http://schemas.microsoft.com/office/word/2010/wordprocessingDrawing" xmlns:wp="http://schemas.openxmlformats.org/drawingml/2006/wordprocessingDrawing" xmlns:w10="urn:schemas-microsoft-com:office:word" xmlns:w="http://schemas.openxmlformats.org/wordprocessingml/2006/main" xmlns:w14="http://schemas.microsoft.com/office/word/2010/wordml" xmlns:wpg="http://schemas.microsoft.com/office/word/2010/wordprocessingGroup" xmlns:wpi="http://schemas.microsoft.com/office/word/2010/wordprocessingInk" xmlns:wne="http://schemas.microsoft.com/office/word/2006/wordml" xmlns:wps="http://schemas.microsoft.com/office/word/2010/wordprocessingShape" mc:Ignorable="w14 wp14">
-  <w:docParts>
-    <w:docPart>
-      <w:docPartPr>
-        <w:name w:val="EA69CC3559E94450B46FB4BABE90F2EE"/>
-        <w:category>
-          <w:name w:val="General"/>
-          <w:gallery w:val="placeholder"/>
-        </w:category>
-        <w:types>
-          <w:type w:val="bbPlcHdr"/>
-        </w:types>
-        <w:behaviors>
-          <w:behavior w:val="content"/>
-        </w:behaviors>
-        <w:guid w:val="{BDE40EDF-EF7C-4954-AA95-D59B58F5FC23}"/>
-      </w:docPartPr>
-      <w:docPartBody>
-        <w:p>
-          <w:pPr>
-            <w:pStyle w:val="EA69CC3559E94450B46FB4BABE90F2EE"/>
-          </w:pPr>
-          <w:r>
-            <w:rPr>
-              <w:rFonts w:asciiTheme="majorHAnsi" w:eastAsiaTheme="majorEastAsia" w:hAnsiTheme="majorHAnsi" w:cstheme="majorBidi"/>
-              <w:caps/>
-            </w:rPr>
-            <w:t>[Type the company name]</w:t>
-          </w:r>
-        </w:p>
-      </w:docPartBody>
-    </w:docPart>
-  </w:docParts>
-</w:glossaryDocument>
+<w:glossaryDocument xmlns:wpc="http://schemas.microsoft.com/office/word/2010/wordprocessingCanvas" xmlns:mo="http://schemas.microsoft.com/office/mac/office/2008/main" xmlns:mc="http://schemas.openxmlformats.org/markup-compatibility/2006" xmlns:mv="urn:schemas-microsoft-com:mac:vml" xmlns:o="urn:schemas-microsoft-com:office:office" xmlns:r="http://schemas.openxmlformats.org/officeDocument/2006/relationships" xmlns:m="http://schemas.openxmlformats.org/officeDocument/2006/math" xmlns:v="urn:schemas-microsoft-com:vml" xmlns:wp14="http://schemas.microsoft.com/office/word/2010/wordprocessingDrawing" xmlns:wp="http://schemas.openxmlformats.org/drawingml/2006/wordprocessingDrawing" xmlns:w10="urn:schemas-microsoft-com:office:word" xmlns:w="http://schemas.openxmlformats.org/wordprocessingml/2006/main" xmlns:w14="http://schemas.microsoft.com/office/word/2010/wordml" xmlns:wpg="http://schemas.microsoft.com/office/word/2010/wordprocessingGroup" xmlns:wpi="http://schemas.microsoft.com/office/word/2010/wordprocessingInk" xmlns:wne="http://schemas.microsoft.com/office/word/2006/wordml" xmlns:wps="http://schemas.microsoft.com/office/word/2010/wordprocessingShape" mc:Ignorable="w14 wp14"/>
 </file>
 
 <file path=word/glossary/fontTable.xml><?xml version="1.0" encoding="utf-8"?>
 <w:fonts xmlns:mc="http://schemas.openxmlformats.org/markup-compatibility/2006" xmlns:r="http://schemas.openxmlformats.org/officeDocument/2006/relationships" xmlns:w="http://schemas.openxmlformats.org/wordprocessingml/2006/main" xmlns:w14="http://schemas.microsoft.com/office/word/2010/wordml" mc:Ignorable="w14">
   <w:font w:name="Symbol">
-    <w:panose1 w:val="05050102010706020507"/>
+    <w:panose1 w:val="00000000000000000000"/>
     <w:charset w:val="02"/>
-    <w:family w:val="roman"/>
+    <w:family w:val="auto"/>
     <w:pitch w:val="variable"/>
     <w:sig w:usb0="00000000" w:usb1="10000000" w:usb2="00000000" w:usb3="00000000" w:csb0="80000000" w:csb1="00000000"/>
   </w:font>
   <w:font w:name="Times New Roman">
     <w:panose1 w:val="02020603050405020304"/>
     <w:charset w:val="00"/>
-    <w:family w:val="roman"/>
+    <w:family w:val="auto"/>
     <w:pitch w:val="variable"/>
-    <w:sig w:usb0="E0002AFF" w:usb1="C0007841" w:usb2="00000009" w:usb3="00000000" w:csb0="000001FF" w:csb1="00000000"/>
+    <w:sig w:usb0="00000003" w:usb1="00000000" w:usb2="00000000" w:usb3="00000000" w:csb0="00000001" w:csb1="00000000"/>
   </w:font>
   <w:font w:name="Courier New">
     <w:panose1 w:val="02070309020205020404"/>
     <w:charset w:val="00"/>
-    <w:family w:val="modern"/>
-    <w:pitch w:val="fixed"/>
-    <w:sig w:usb0="E0002AFF" w:usb1="C0007843" w:usb2="00000009" w:usb3="00000000" w:csb0="000001FF" w:csb1="00000000"/>
+    <w:family w:val="auto"/>
+    <w:pitch w:val="variable"/>
+    <w:sig w:usb0="00000003" w:usb1="00000000" w:usb2="00000000" w:usb3="00000000" w:csb0="00000001" w:csb1="00000000"/>
   </w:font>
   <w:font w:name="Wingdings">
     <w:panose1 w:val="05000000000000000000"/>
@@ -3284,24 +3430,46 @@
   <w:font w:name="Calibri">
     <w:panose1 w:val="020F0502020204030204"/>
     <w:charset w:val="00"/>
-    <w:family w:val="swiss"/>
+    <w:family w:val="auto"/>
     <w:pitch w:val="variable"/>
-    <w:sig w:usb0="E00002FF" w:usb1="4000ACFF" w:usb2="00000001" w:usb3="00000000" w:csb0="0000019F" w:csb1="00000000"/>
+    <w:sig w:usb0="00000003" w:usb1="00000000" w:usb2="00000000" w:usb3="00000000" w:csb0="00000001" w:csb1="00000000"/>
+  </w:font>
+  <w:font w:name="ＭＳ 明朝">
+    <w:panose1 w:val="00000000000000000000"/>
+    <w:charset w:val="80"/>
+    <w:family w:val="roman"/>
+    <w:notTrueType/>
+    <w:pitch w:val="fixed"/>
+    <w:sig w:usb0="00000001" w:usb1="08070000" w:usb2="00000010" w:usb3="00000000" w:csb0="00020000" w:csb1="00000000"/>
   </w:font>
   <w:font w:name="Tahoma">
     <w:panose1 w:val="020B0604030504040204"/>
     <w:charset w:val="00"/>
-    <w:family w:val="swiss"/>
-    <w:notTrueType/>
+    <w:family w:val="auto"/>
     <w:pitch w:val="variable"/>
     <w:sig w:usb0="00000003" w:usb1="00000000" w:usb2="00000000" w:usb3="00000000" w:csb0="00000001" w:csb1="00000000"/>
   </w:font>
   <w:font w:name="Cambria">
     <w:panose1 w:val="02040503050406030204"/>
     <w:charset w:val="00"/>
-    <w:family w:val="roman"/>
+    <w:family w:val="auto"/>
     <w:pitch w:val="variable"/>
-    <w:sig w:usb0="E00002FF" w:usb1="400004FF" w:usb2="00000000" w:usb3="00000000" w:csb0="0000019F" w:csb1="00000000"/>
+    <w:sig w:usb0="00000003" w:usb1="00000000" w:usb2="00000000" w:usb3="00000000" w:csb0="00000001" w:csb1="00000000"/>
+  </w:font>
+  <w:font w:name="ＭＳ ゴシック">
+    <w:panose1 w:val="00000000000000000000"/>
+    <w:charset w:val="80"/>
+    <w:family w:val="modern"/>
+    <w:notTrueType/>
+    <w:pitch w:val="fixed"/>
+    <w:sig w:usb0="00000001" w:usb1="08070000" w:usb2="00000010" w:usb3="00000000" w:csb0="00020000" w:csb1="00000000"/>
+  </w:font>
+  <w:font w:name="Arial">
+    <w:panose1 w:val="020B0604020202020204"/>
+    <w:charset w:val="00"/>
+    <w:family w:val="auto"/>
+    <w:pitch w:val="variable"/>
+    <w:sig w:usb0="00000003" w:usb1="00000000" w:usb2="00000000" w:usb3="00000000" w:csb0="00000001" w:csb1="00000000"/>
   </w:font>
 </w:fonts>
 </file>
@@ -3327,6 +3495,7 @@
     <w:rsid w:val="00C80AB6"/>
     <w:rsid w:val="00DD6B39"/>
     <w:rsid w:val="00E32FB3"/>
+    <w:rsid w:val="00FC090F"/>
   </w:rsids>
   <m:mathPr>
     <m:mathFont m:val="Cambria Math"/>
@@ -3341,8 +3510,9 @@
     <m:intLim m:val="subSup"/>
     <m:naryLim m:val="undOvr"/>
   </m:mathPr>
-  <w:themeFontLang w:val="en-SG"/>
+  <w:themeFontLang w:val="en-SG" w:eastAsia="ja-JP"/>
   <w:clrSchemeMapping w:bg1="light1" w:t1="dark1" w:bg2="light2" w:t2="dark2" w:accent1="accent1" w:accent2="accent2" w:accent3="accent3" w:accent4="accent4" w:accent5="accent5" w:accent6="accent6" w:hyperlink="hyperlink" w:followedHyperlink="followedHyperlink"/>
+  <w:doNotAutoCompressPictures/>
   <w:decimalSymbol w:val="."/>
   <w:listSeparator w:val=","/>
 </w:settings>
@@ -3365,7 +3535,7 @@
       </w:pPr>
     </w:pPrDefault>
   </w:docDefaults>
-  <w:latentStyles w:defLockedState="0" w:defUIPriority="99" w:defSemiHidden="1" w:defUnhideWhenUsed="1" w:defQFormat="0" w:count="267">
+  <w:latentStyles w:defLockedState="0" w:defUIPriority="99" w:defSemiHidden="1" w:defUnhideWhenUsed="1" w:defQFormat="0" w:count="276">
     <w:lsdException w:name="Normal" w:semiHidden="0" w:uiPriority="0" w:unhideWhenUsed="0" w:qFormat="1"/>
     <w:lsdException w:name="heading 1" w:semiHidden="0" w:uiPriority="9" w:unhideWhenUsed="0" w:qFormat="1"/>
     <w:lsdException w:name="heading 2" w:uiPriority="9" w:qFormat="1"/>
@@ -3563,7 +3733,7 @@
 </file>
 
 <file path=word/glossary/stylesWithEffects.xml><?xml version="1.0" encoding="utf-8"?>
-<w:styles xmlns:wpc="http://schemas.microsoft.com/office/word/2010/wordprocessingCanvas" xmlns:mc="http://schemas.openxmlformats.org/markup-compatibility/2006" xmlns:o="urn:schemas-microsoft-com:office:office" xmlns:r="http://schemas.openxmlformats.org/officeDocument/2006/relationships" xmlns:m="http://schemas.openxmlformats.org/officeDocument/2006/math" xmlns:v="urn:schemas-microsoft-com:vml" xmlns:wp14="http://schemas.microsoft.com/office/word/2010/wordprocessingDrawing" xmlns:wp="http://schemas.openxmlformats.org/drawingml/2006/wordprocessingDrawing" xmlns:w10="urn:schemas-microsoft-com:office:word" xmlns:w="http://schemas.openxmlformats.org/wordprocessingml/2006/main" xmlns:w14="http://schemas.microsoft.com/office/word/2010/wordml" xmlns:wpg="http://schemas.microsoft.com/office/word/2010/wordprocessingGroup" xmlns:wpi="http://schemas.microsoft.com/office/word/2010/wordprocessingInk" xmlns:wne="http://schemas.microsoft.com/office/word/2006/wordml" xmlns:wps="http://schemas.microsoft.com/office/word/2010/wordprocessingShape" mc:Ignorable="w14 wp14">
+<w:styles xmlns:wpc="http://schemas.microsoft.com/office/word/2010/wordprocessingCanvas" xmlns:mo="http://schemas.microsoft.com/office/mac/office/2008/main" xmlns:mc="http://schemas.openxmlformats.org/markup-compatibility/2006" xmlns:mv="urn:schemas-microsoft-com:mac:vml" xmlns:o="urn:schemas-microsoft-com:office:office" xmlns:r="http://schemas.openxmlformats.org/officeDocument/2006/relationships" xmlns:m="http://schemas.openxmlformats.org/officeDocument/2006/math" xmlns:v="urn:schemas-microsoft-com:vml" xmlns:wp14="http://schemas.microsoft.com/office/word/2010/wordprocessingDrawing" xmlns:wp="http://schemas.openxmlformats.org/drawingml/2006/wordprocessingDrawing" xmlns:w10="urn:schemas-microsoft-com:office:word" xmlns:w="http://schemas.openxmlformats.org/wordprocessingml/2006/main" xmlns:w14="http://schemas.microsoft.com/office/word/2010/wordml" xmlns:wpg="http://schemas.microsoft.com/office/word/2010/wordprocessingGroup" xmlns:wpi="http://schemas.microsoft.com/office/word/2010/wordprocessingInk" xmlns:wne="http://schemas.microsoft.com/office/word/2006/wordml" xmlns:wps="http://schemas.microsoft.com/office/word/2010/wordprocessingShape" mc:Ignorable="w14 wp14">
   <w:docDefaults>
     <w:rPrDefault>
       <w:rPr>
@@ -3579,7 +3749,7 @@
       </w:pPr>
     </w:pPrDefault>
   </w:docDefaults>
-  <w:latentStyles w:defLockedState="0" w:defUIPriority="99" w:defSemiHidden="1" w:defUnhideWhenUsed="1" w:defQFormat="0" w:count="267">
+  <w:latentStyles w:defLockedState="0" w:defUIPriority="99" w:defSemiHidden="1" w:defUnhideWhenUsed="1" w:defQFormat="0" w:count="276">
     <w:lsdException w:name="Normal" w:semiHidden="0" w:uiPriority="0" w:unhideWhenUsed="0" w:qFormat="1"/>
     <w:lsdException w:name="heading 1" w:semiHidden="0" w:uiPriority="9" w:unhideWhenUsed="0" w:qFormat="1"/>
     <w:lsdException w:name="heading 2" w:uiPriority="9" w:qFormat="1"/>
@@ -3780,6 +3950,7 @@
 <w:webSettings xmlns:mc="http://schemas.openxmlformats.org/markup-compatibility/2006" xmlns:r="http://schemas.openxmlformats.org/officeDocument/2006/relationships" xmlns:w="http://schemas.openxmlformats.org/wordprocessingml/2006/main" xmlns:w14="http://schemas.microsoft.com/office/word/2010/wordml" mc:Ignorable="w14">
   <w:optimizeForBrowser/>
   <w:allowPNG/>
+  <w:doNotSaveAsSingleFile/>
 </w:webSettings>
 </file>
 

</xml_diff>